<commit_message>
Commit before big try change
git-svn-id: svn://127.0.0.1/jim/branches/documentation@45 fd6709c4-d1e2-46c1-9206-fa2d5ecda316
</commit_message>
<xml_diff>
--- a/Erlang IRC Server analyse.docx
+++ b/Erlang IRC Server analyse.docx
@@ -97,13 +97,6 @@
     </w:p>
     <w:sdt>
       <w:sdtPr>
-        <w:id w:val="14049297"/>
-        <w:docPartObj>
-          <w:docPartGallery w:val="Table of Contents"/>
-          <w:docPartUnique/>
-        </w:docPartObj>
-      </w:sdtPr>
-      <w:sdtEndPr>
         <w:rPr>
           <w:rFonts w:asciiTheme="minorHAnsi" w:eastAsiaTheme="minorEastAsia" w:hAnsiTheme="minorHAnsi" w:cstheme="minorBidi"/>
           <w:b w:val="0"/>
@@ -112,7 +105,12 @@
           <w:sz w:val="22"/>
           <w:szCs w:val="22"/>
         </w:rPr>
-      </w:sdtEndPr>
+        <w:id w:val="14049297"/>
+        <w:docPartObj>
+          <w:docPartGallery w:val="Table of Contents"/>
+          <w:docPartUnique/>
+        </w:docPartObj>
+      </w:sdtPr>
       <w:sdtContent>
         <w:p>
           <w:pPr>
@@ -130,6 +128,7 @@
             </w:tabs>
             <w:rPr>
               <w:noProof/>
+              <w:lang w:eastAsia="fr-FR" w:bidi="ar-SA"/>
             </w:rPr>
           </w:pPr>
           <w:r>
@@ -141,7 +140,7 @@
           <w:r>
             <w:fldChar w:fldCharType="separate"/>
           </w:r>
-          <w:hyperlink w:anchor="_Toc192327287" w:history="1">
+          <w:hyperlink w:anchor="_Toc192332334" w:history="1">
             <w:r>
               <w:rPr>
                 <w:rStyle w:val="Lienhypertexte"/>
@@ -168,7 +167,7 @@
                 <w:noProof/>
                 <w:webHidden/>
               </w:rPr>
-              <w:instrText xml:space="preserve"> PAGEREF _Toc192327287 \h </w:instrText>
+              <w:instrText xml:space="preserve"> PAGEREF _Toc192332334 \h </w:instrText>
             </w:r>
             <w:r>
               <w:rPr>
@@ -207,9 +206,10 @@
             </w:tabs>
             <w:rPr>
               <w:noProof/>
+              <w:lang w:eastAsia="fr-FR" w:bidi="ar-SA"/>
             </w:rPr>
           </w:pPr>
-          <w:hyperlink w:anchor="_Toc192327288" w:history="1">
+          <w:hyperlink w:anchor="_Toc192332335" w:history="1">
             <w:r>
               <w:rPr>
                 <w:rStyle w:val="Lienhypertexte"/>
@@ -236,7 +236,7 @@
                 <w:noProof/>
                 <w:webHidden/>
               </w:rPr>
-              <w:instrText xml:space="preserve"> PAGEREF _Toc192327288 \h </w:instrText>
+              <w:instrText xml:space="preserve"> PAGEREF _Toc192332335 \h </w:instrText>
             </w:r>
             <w:r>
               <w:rPr>
@@ -275,9 +275,10 @@
             </w:tabs>
             <w:rPr>
               <w:noProof/>
+              <w:lang w:eastAsia="fr-FR" w:bidi="ar-SA"/>
             </w:rPr>
           </w:pPr>
-          <w:hyperlink w:anchor="_Toc192327289" w:history="1">
+          <w:hyperlink w:anchor="_Toc192332336" w:history="1">
             <w:r>
               <w:rPr>
                 <w:rStyle w:val="Lienhypertexte"/>
@@ -304,7 +305,7 @@
                 <w:noProof/>
                 <w:webHidden/>
               </w:rPr>
-              <w:instrText xml:space="preserve"> PAGEREF _Toc192327289 \h </w:instrText>
+              <w:instrText xml:space="preserve"> PAGEREF _Toc192332336 \h </w:instrText>
             </w:r>
             <w:r>
               <w:rPr>
@@ -343,9 +344,10 @@
             </w:tabs>
             <w:rPr>
               <w:noProof/>
+              <w:lang w:eastAsia="fr-FR" w:bidi="ar-SA"/>
             </w:rPr>
           </w:pPr>
-          <w:hyperlink w:anchor="_Toc192327290" w:history="1">
+          <w:hyperlink w:anchor="_Toc192332337" w:history="1">
             <w:r>
               <w:rPr>
                 <w:rStyle w:val="Lienhypertexte"/>
@@ -372,7 +374,7 @@
                 <w:noProof/>
                 <w:webHidden/>
               </w:rPr>
-              <w:instrText xml:space="preserve"> PAGEREF _Toc192327290 \h </w:instrText>
+              <w:instrText xml:space="preserve"> PAGEREF _Toc192332337 \h </w:instrText>
             </w:r>
             <w:r>
               <w:rPr>
@@ -411,9 +413,10 @@
             </w:tabs>
             <w:rPr>
               <w:noProof/>
+              <w:lang w:eastAsia="fr-FR" w:bidi="ar-SA"/>
             </w:rPr>
           </w:pPr>
-          <w:hyperlink w:anchor="_Toc192327291" w:history="1">
+          <w:hyperlink w:anchor="_Toc192332338" w:history="1">
             <w:r>
               <w:rPr>
                 <w:rStyle w:val="Lienhypertexte"/>
@@ -440,7 +443,7 @@
                 <w:noProof/>
                 <w:webHidden/>
               </w:rPr>
-              <w:instrText xml:space="preserve"> PAGEREF _Toc192327291 \h </w:instrText>
+              <w:instrText xml:space="preserve"> PAGEREF _Toc192332338 \h </w:instrText>
             </w:r>
             <w:r>
               <w:rPr>
@@ -479,9 +482,10 @@
             </w:tabs>
             <w:rPr>
               <w:noProof/>
+              <w:lang w:eastAsia="fr-FR" w:bidi="ar-SA"/>
             </w:rPr>
           </w:pPr>
-          <w:hyperlink w:anchor="_Toc192327292" w:history="1">
+          <w:hyperlink w:anchor="_Toc192332339" w:history="1">
             <w:r>
               <w:rPr>
                 <w:rStyle w:val="Lienhypertexte"/>
@@ -508,7 +512,7 @@
                 <w:noProof/>
                 <w:webHidden/>
               </w:rPr>
-              <w:instrText xml:space="preserve"> PAGEREF _Toc192327292 \h </w:instrText>
+              <w:instrText xml:space="preserve"> PAGEREF _Toc192332339 \h </w:instrText>
             </w:r>
             <w:r>
               <w:rPr>
@@ -547,9 +551,10 @@
             </w:tabs>
             <w:rPr>
               <w:noProof/>
+              <w:lang w:eastAsia="fr-FR" w:bidi="ar-SA"/>
             </w:rPr>
           </w:pPr>
-          <w:hyperlink w:anchor="_Toc192327293" w:history="1">
+          <w:hyperlink w:anchor="_Toc192332340" w:history="1">
             <w:r>
               <w:rPr>
                 <w:rStyle w:val="Lienhypertexte"/>
@@ -576,7 +581,7 @@
                 <w:noProof/>
                 <w:webHidden/>
               </w:rPr>
-              <w:instrText xml:space="preserve"> PAGEREF _Toc192327293 \h </w:instrText>
+              <w:instrText xml:space="preserve"> PAGEREF _Toc192332340 \h </w:instrText>
             </w:r>
             <w:r>
               <w:rPr>
@@ -615,9 +620,10 @@
             </w:tabs>
             <w:rPr>
               <w:noProof/>
+              <w:lang w:eastAsia="fr-FR" w:bidi="ar-SA"/>
             </w:rPr>
           </w:pPr>
-          <w:hyperlink w:anchor="_Toc192327294" w:history="1">
+          <w:hyperlink w:anchor="_Toc192332341" w:history="1">
             <w:r>
               <w:rPr>
                 <w:rStyle w:val="Lienhypertexte"/>
@@ -644,7 +650,7 @@
                 <w:noProof/>
                 <w:webHidden/>
               </w:rPr>
-              <w:instrText xml:space="preserve"> PAGEREF _Toc192327294 \h </w:instrText>
+              <w:instrText xml:space="preserve"> PAGEREF _Toc192332341 \h </w:instrText>
             </w:r>
             <w:r>
               <w:rPr>
@@ -683,15 +689,16 @@
             </w:tabs>
             <w:rPr>
               <w:noProof/>
+              <w:lang w:eastAsia="fr-FR" w:bidi="ar-SA"/>
             </w:rPr>
           </w:pPr>
-          <w:hyperlink w:anchor="_Toc192327295" w:history="1">
+          <w:hyperlink w:anchor="_Toc192332342" w:history="1">
             <w:r>
               <w:rPr>
                 <w:rStyle w:val="Lienhypertexte"/>
                 <w:noProof/>
               </w:rPr>
-              <w:t>La répartition formelle des taches</w:t>
+              <w:t>Répartition des tâches</w:t>
             </w:r>
             <w:r>
               <w:rPr>
@@ -712,7 +719,7 @@
                 <w:noProof/>
                 <w:webHidden/>
               </w:rPr>
-              <w:instrText xml:space="preserve"> PAGEREF _Toc192327295 \h </w:instrText>
+              <w:instrText xml:space="preserve"> PAGEREF _Toc192332342 \h </w:instrText>
             </w:r>
             <w:r>
               <w:rPr>
@@ -769,7 +776,7 @@
       <w:pPr>
         <w:pStyle w:val="Titre1"/>
       </w:pPr>
-      <w:bookmarkStart w:id="0" w:name="_Toc192327287"/>
+      <w:bookmarkStart w:id="0" w:name="_Toc192332334"/>
       <w:r>
         <w:lastRenderedPageBreak/>
         <w:t xml:space="preserve">Choix </w:t>
@@ -783,7 +790,7 @@
       <w:pPr>
         <w:pStyle w:val="Titre2"/>
       </w:pPr>
-      <w:bookmarkStart w:id="1" w:name="_Toc192327288"/>
+      <w:bookmarkStart w:id="1" w:name="_Toc192332335"/>
       <w:r>
         <w:t>Les consignes données par Nicolas Fauvet</w:t>
       </w:r>
@@ -814,7 +821,7 @@
       <w:pPr>
         <w:pStyle w:val="Titre2"/>
       </w:pPr>
-      <w:bookmarkStart w:id="2" w:name="_Toc192327289"/>
+      <w:bookmarkStart w:id="2" w:name="_Toc192332336"/>
       <w:r>
         <w:t xml:space="preserve">Notre </w:t>
       </w:r>
@@ -851,7 +858,7 @@
       <w:pPr>
         <w:pStyle w:val="Titre2"/>
       </w:pPr>
-      <w:bookmarkStart w:id="3" w:name="_Toc192327290"/>
+      <w:bookmarkStart w:id="3" w:name="_Toc192332337"/>
       <w:r>
         <w:t>Les étapes d’analyses</w:t>
       </w:r>
@@ -933,7 +940,7 @@
       <w:pPr>
         <w:pStyle w:val="Titre2"/>
       </w:pPr>
-      <w:bookmarkStart w:id="4" w:name="_Toc192327291"/>
+      <w:bookmarkStart w:id="4" w:name="_Toc192332338"/>
       <w:r>
         <w:lastRenderedPageBreak/>
         <w:t>Le choix du langage Erlang</w:t>
@@ -1096,8 +1103,14 @@
     <w:p>
       <w:pPr>
         <w:pStyle w:val="Sansinterligne"/>
-      </w:pPr>
-      <w:r>
+        <w:rPr>
+          <w:lang w:val="fr-FR"/>
+        </w:rPr>
+      </w:pPr>
+      <w:r>
+        <w:rPr>
+          <w:lang w:val="fr-FR"/>
+        </w:rPr>
         <w:t xml:space="preserve">Encore </w:t>
       </w:r>
       <w:r>
@@ -1107,6 +1120,9 @@
         <w:t>bien</w:t>
       </w:r>
       <w:r>
+        <w:rPr>
+          <w:lang w:val="fr-FR"/>
+        </w:rPr>
         <w:t xml:space="preserve"> </w:t>
       </w:r>
       <w:r>
@@ -1116,6 +1132,9 @@
         <w:t>d'autres</w:t>
       </w:r>
       <w:r>
+        <w:rPr>
+          <w:lang w:val="fr-FR"/>
+        </w:rPr>
         <w:t xml:space="preserve"> </w:t>
       </w:r>
       <w:r>
@@ -1125,6 +1144,9 @@
         <w:t>avantages</w:t>
       </w:r>
       <w:r>
+        <w:rPr>
+          <w:lang w:val="fr-FR"/>
+        </w:rPr>
         <w:t xml:space="preserve"> </w:t>
       </w:r>
       <w:r>
@@ -1134,6 +1156,9 @@
         <w:t>développés</w:t>
       </w:r>
       <w:r>
+        <w:rPr>
+          <w:lang w:val="fr-FR"/>
+        </w:rPr>
         <w:t xml:space="preserve"> </w:t>
       </w:r>
       <w:r>
@@ -1143,6 +1168,9 @@
         <w:t>sur</w:t>
       </w:r>
       <w:r>
+        <w:rPr>
+          <w:lang w:val="fr-FR"/>
+        </w:rPr>
         <w:t xml:space="preserve"> : </w:t>
       </w:r>
     </w:p>
@@ -1200,7 +1228,7 @@
       <w:pPr>
         <w:pStyle w:val="Titre2"/>
       </w:pPr>
-      <w:bookmarkStart w:id="5" w:name="_Toc192327292"/>
+      <w:bookmarkStart w:id="5" w:name="_Toc192332339"/>
       <w:r>
         <w:t>Nos priorités</w:t>
       </w:r>
@@ -1237,7 +1265,7 @@
       <w:pPr>
         <w:pStyle w:val="Titre1"/>
       </w:pPr>
-      <w:bookmarkStart w:id="6" w:name="_Toc192327293"/>
+      <w:bookmarkStart w:id="6" w:name="_Toc192332340"/>
       <w:r>
         <w:lastRenderedPageBreak/>
         <w:t>Les difficultés rencontrées</w:t>
@@ -1257,7 +1285,7 @@
       <w:pPr>
         <w:pStyle w:val="Titre2"/>
       </w:pPr>
-      <w:bookmarkStart w:id="7" w:name="_Toc192327294"/>
+      <w:bookmarkStart w:id="7" w:name="_Toc192332341"/>
       <w:r>
         <w:t>Outils UML</w:t>
       </w:r>
@@ -1398,10 +1426,10 @@
       <w:pPr>
         <w:pStyle w:val="Titre1"/>
       </w:pPr>
-      <w:bookmarkStart w:id="8" w:name="_Toc192327295"/>
+      <w:bookmarkStart w:id="8" w:name="_Toc192332342"/>
       <w:r>
         <w:lastRenderedPageBreak/>
-        <w:t>La répartition formelle des taches</w:t>
+        <w:t>Répartition des tâches</w:t>
       </w:r>
       <w:bookmarkEnd w:id="8"/>
     </w:p>
@@ -1673,18 +1701,10 @@
     </w:p>
     <w:p>
       <w:pPr>
-        <w:pStyle w:val="Titre1"/>
+        <w:jc w:val="both"/>
       </w:pPr>
       <w:r>
         <w:lastRenderedPageBreak/>
-        <w:t>La répartition effective des taches</w:t>
-      </w:r>
-    </w:p>
-    <w:p>
-      <w:pPr>
-        <w:jc w:val="both"/>
-      </w:pPr>
-      <w:r>
         <w:tab/>
         <w:t>Pour montrer la répartition effective des tâches nous allons tenter de mettre le nom des plus gros collaborateurs des pages précédemment citées.</w:t>
       </w:r>
@@ -3963,6 +3983,7 @@
   <w:style w:type="character" w:default="1" w:styleId="Policepardfaut">
     <w:name w:val="Default Paragraph Font"/>
     <w:uiPriority w:val="1"/>
+    <w:semiHidden/>
     <w:unhideWhenUsed/>
   </w:style>
   <w:style w:type="table" w:default="1" w:styleId="TableauNormal">
@@ -4679,6 +4700,18 @@
         <w:shd w:val="clear" w:color="auto" w:fill="D3DFEE" w:themeFill="accent1" w:themeFillTint="3F"/>
       </w:tcPr>
     </w:tblStylePr>
+  </w:style>
+  <w:style w:type="character" w:styleId="Lienhypertextesuivivisit">
+    <w:name w:val="FollowedHyperlink"/>
+    <w:basedOn w:val="Policepardfaut"/>
+    <w:uiPriority w:val="99"/>
+    <w:semiHidden/>
+    <w:unhideWhenUsed/>
+    <w:rsid w:val="00DE2482"/>
+    <w:rPr>
+      <w:color w:val="800080" w:themeColor="followedHyperlink"/>
+      <w:u w:val="single"/>
+    </w:rPr>
   </w:style>
 </w:styles>
 </file>

</xml_diff>

<commit_message>
New version of raport with beau diagramme, enjoy
git-svn-id: svn://127.0.0.1/jim/branches/documentation@46 fd6709c4-d1e2-46c1-9206-fa2d5ecda316
</commit_message>
<xml_diff>
--- a/Erlang IRC Server analyse.docx
+++ b/Erlang IRC Server analyse.docx
@@ -1706,573 +1706,59 @@
       <w:r>
         <w:lastRenderedPageBreak/>
         <w:tab/>
-        <w:t>Pour montrer la répartition effective des tâches nous allons tenter de mettre le nom des plus gros collaborateurs des pages précédemment citées.</w:t>
-      </w:r>
-    </w:p>
-    <w:tbl>
-      <w:tblPr>
-        <w:tblStyle w:val="Trameclaire-Accent1"/>
-        <w:tblW w:w="0" w:type="auto"/>
-        <w:tblLook w:val="04A0"/>
-      </w:tblPr>
-      <w:tblGrid>
-        <w:gridCol w:w="3936"/>
-        <w:gridCol w:w="5276"/>
-      </w:tblGrid>
-      <w:tr>
-        <w:trPr>
-          <w:cnfStyle w:val="100000000000"/>
-        </w:trPr>
-        <w:tc>
-          <w:tcPr>
-            <w:cnfStyle w:val="001000000000"/>
-            <w:tcW w:w="3936" w:type="dxa"/>
-          </w:tcPr>
-          <w:p>
-            <w:pPr>
-              <w:jc w:val="center"/>
-            </w:pPr>
-            <w:r>
-              <w:t>Nom de la tache</w:t>
-            </w:r>
-          </w:p>
-        </w:tc>
-        <w:tc>
-          <w:tcPr>
-            <w:tcW w:w="5276" w:type="dxa"/>
-          </w:tcPr>
-          <w:p>
-            <w:pPr>
-              <w:jc w:val="center"/>
-              <w:cnfStyle w:val="100000000000"/>
-            </w:pPr>
-            <w:r>
-              <w:t>Contributeur majoritaire</w:t>
-            </w:r>
-          </w:p>
-        </w:tc>
-      </w:tr>
-      <w:tr>
-        <w:trPr>
-          <w:cnfStyle w:val="000000100000"/>
-        </w:trPr>
-        <w:tc>
-          <w:tcPr>
-            <w:cnfStyle w:val="001000000000"/>
-            <w:tcW w:w="3936" w:type="dxa"/>
-          </w:tcPr>
-          <w:p>
-            <w:r>
-              <w:t>Les choix d’orientation</w:t>
-            </w:r>
-          </w:p>
-        </w:tc>
-        <w:tc>
-          <w:tcPr>
-            <w:tcW w:w="5276" w:type="dxa"/>
-          </w:tcPr>
-          <w:p>
-            <w:pPr>
-              <w:jc w:val="both"/>
-              <w:cnfStyle w:val="000000100000"/>
-            </w:pPr>
-            <w:r>
-              <w:t>Equitablement réparti</w:t>
-            </w:r>
-          </w:p>
-        </w:tc>
-      </w:tr>
-      <w:tr>
-        <w:tc>
-          <w:tcPr>
-            <w:cnfStyle w:val="001000000000"/>
-            <w:tcW w:w="3936" w:type="dxa"/>
-          </w:tcPr>
-          <w:p>
-            <w:r>
-              <w:t>La rédaction du</w:t>
-            </w:r>
-            <w:r>
-              <w:t xml:space="preserve"> cahier des charges</w:t>
-            </w:r>
-          </w:p>
-        </w:tc>
-        <w:tc>
-          <w:tcPr>
-            <w:tcW w:w="5276" w:type="dxa"/>
-          </w:tcPr>
-          <w:p>
-            <w:pPr>
-              <w:jc w:val="both"/>
-              <w:cnfStyle w:val="000000000000"/>
-            </w:pPr>
-            <w:r>
-              <w:t>Nicolas</w:t>
-            </w:r>
-          </w:p>
-        </w:tc>
-      </w:tr>
-      <w:tr>
-        <w:trPr>
-          <w:cnfStyle w:val="000000100000"/>
-        </w:trPr>
-        <w:tc>
-          <w:tcPr>
-            <w:cnfStyle w:val="001000000000"/>
-            <w:tcW w:w="3936" w:type="dxa"/>
-          </w:tcPr>
-          <w:p>
-            <w:pPr>
-              <w:jc w:val="both"/>
-            </w:pPr>
-            <w:r>
-              <w:t>La rédaction du</w:t>
-            </w:r>
-            <w:r>
-              <w:t xml:space="preserve"> compte rendu d’analyse</w:t>
-            </w:r>
-          </w:p>
-        </w:tc>
-        <w:tc>
-          <w:tcPr>
-            <w:tcW w:w="5276" w:type="dxa"/>
-          </w:tcPr>
-          <w:p>
-            <w:pPr>
-              <w:jc w:val="both"/>
-              <w:cnfStyle w:val="000000100000"/>
-            </w:pPr>
-            <w:r>
-              <w:t>Nicolas</w:t>
-            </w:r>
-          </w:p>
-        </w:tc>
-      </w:tr>
-      <w:tr>
-        <w:tc>
-          <w:tcPr>
-            <w:cnfStyle w:val="001000000000"/>
-            <w:tcW w:w="3936" w:type="dxa"/>
-          </w:tcPr>
-          <w:p>
-            <w:pPr>
-              <w:jc w:val="both"/>
-            </w:pPr>
-            <w:r>
-              <w:t>Les canaux de discussion</w:t>
-            </w:r>
-          </w:p>
-        </w:tc>
-        <w:tc>
-          <w:tcPr>
-            <w:tcW w:w="5276" w:type="dxa"/>
-          </w:tcPr>
-          <w:p>
-            <w:pPr>
-              <w:jc w:val="both"/>
-              <w:cnfStyle w:val="000000000000"/>
-            </w:pPr>
-            <w:r>
-              <w:t>Nicolas</w:t>
-            </w:r>
-          </w:p>
-        </w:tc>
-      </w:tr>
-      <w:tr>
-        <w:trPr>
-          <w:cnfStyle w:val="000000100000"/>
-        </w:trPr>
-        <w:tc>
-          <w:tcPr>
-            <w:cnfStyle w:val="001000000000"/>
-            <w:tcW w:w="3936" w:type="dxa"/>
-          </w:tcPr>
-          <w:p>
-            <w:pPr>
-              <w:jc w:val="both"/>
-            </w:pPr>
-            <w:r>
-              <w:t>Le ChanServ</w:t>
-            </w:r>
-          </w:p>
-        </w:tc>
-        <w:tc>
-          <w:tcPr>
-            <w:tcW w:w="5276" w:type="dxa"/>
-          </w:tcPr>
-          <w:p>
-            <w:pPr>
-              <w:jc w:val="both"/>
-              <w:cnfStyle w:val="000000100000"/>
-            </w:pPr>
-            <w:r>
-              <w:t>Nicolas</w:t>
-            </w:r>
-          </w:p>
-        </w:tc>
-      </w:tr>
-      <w:tr>
-        <w:tc>
-          <w:tcPr>
-            <w:cnfStyle w:val="001000000000"/>
-            <w:tcW w:w="3936" w:type="dxa"/>
-          </w:tcPr>
-          <w:p>
-            <w:pPr>
-              <w:jc w:val="both"/>
-            </w:pPr>
-            <w:r>
-              <w:t>Les scénarios</w:t>
-            </w:r>
-          </w:p>
-        </w:tc>
-        <w:tc>
-          <w:tcPr>
-            <w:tcW w:w="5276" w:type="dxa"/>
-          </w:tcPr>
-          <w:p>
-            <w:pPr>
-              <w:jc w:val="both"/>
-              <w:cnfStyle w:val="000000000000"/>
-            </w:pPr>
-            <w:r>
-              <w:t>Vincent Gonçalves et Vincent Berthoux</w:t>
-            </w:r>
-          </w:p>
-        </w:tc>
-      </w:tr>
-      <w:tr>
-        <w:trPr>
-          <w:cnfStyle w:val="000000100000"/>
-        </w:trPr>
-        <w:tc>
-          <w:tcPr>
-            <w:cnfStyle w:val="001000000000"/>
-            <w:tcW w:w="3936" w:type="dxa"/>
-          </w:tcPr>
-          <w:p>
-            <w:pPr>
-              <w:jc w:val="both"/>
-            </w:pPr>
-            <w:r>
-              <w:t>Les cas d’utilisation</w:t>
-            </w:r>
-          </w:p>
-        </w:tc>
-        <w:tc>
-          <w:tcPr>
-            <w:tcW w:w="5276" w:type="dxa"/>
-          </w:tcPr>
-          <w:p>
-            <w:pPr>
-              <w:jc w:val="both"/>
-              <w:cnfStyle w:val="000000100000"/>
-            </w:pPr>
-            <w:r>
-              <w:t>Vincent Gonçalves</w:t>
-            </w:r>
-          </w:p>
-        </w:tc>
-      </w:tr>
-      <w:tr>
-        <w:tc>
-          <w:tcPr>
-            <w:cnfStyle w:val="001000000000"/>
-            <w:tcW w:w="3936" w:type="dxa"/>
-          </w:tcPr>
-          <w:p>
-            <w:r>
-              <w:t>Les conseils de rédactions</w:t>
-            </w:r>
-          </w:p>
-        </w:tc>
-        <w:tc>
-          <w:tcPr>
-            <w:tcW w:w="5276" w:type="dxa"/>
-          </w:tcPr>
-          <w:p>
-            <w:pPr>
-              <w:jc w:val="both"/>
-              <w:cnfStyle w:val="000000000000"/>
-            </w:pPr>
-            <w:r>
-              <w:t>Tiré depuis le site de la responsable du TER</w:t>
-            </w:r>
-          </w:p>
-        </w:tc>
-      </w:tr>
-      <w:tr>
-        <w:trPr>
-          <w:cnfStyle w:val="000000100000"/>
-        </w:trPr>
-        <w:tc>
-          <w:tcPr>
-            <w:cnfStyle w:val="001000000000"/>
-            <w:tcW w:w="3936" w:type="dxa"/>
-          </w:tcPr>
-          <w:p>
-            <w:r>
-              <w:t>Les diagrammes d’objet et de classe</w:t>
-            </w:r>
-          </w:p>
-        </w:tc>
-        <w:tc>
-          <w:tcPr>
-            <w:tcW w:w="5276" w:type="dxa"/>
-          </w:tcPr>
-          <w:p>
-            <w:pPr>
-              <w:jc w:val="both"/>
-              <w:cnfStyle w:val="000000100000"/>
-            </w:pPr>
-            <w:r>
-              <w:t>Vincent Berthoux</w:t>
-            </w:r>
-          </w:p>
-        </w:tc>
-      </w:tr>
-      <w:tr>
-        <w:tc>
-          <w:tcPr>
-            <w:cnfStyle w:val="001000000000"/>
-            <w:tcW w:w="3936" w:type="dxa"/>
-          </w:tcPr>
-          <w:p>
-            <w:r>
-              <w:t>Le dictionnaire des données</w:t>
-            </w:r>
-          </w:p>
-        </w:tc>
-        <w:tc>
-          <w:tcPr>
-            <w:tcW w:w="5276" w:type="dxa"/>
-          </w:tcPr>
-          <w:p>
-            <w:pPr>
-              <w:jc w:val="both"/>
-              <w:cnfStyle w:val="000000000000"/>
-            </w:pPr>
-            <w:r>
-              <w:t>Nicolas</w:t>
-            </w:r>
-          </w:p>
-        </w:tc>
-      </w:tr>
-      <w:tr>
-        <w:trPr>
-          <w:cnfStyle w:val="000000100000"/>
-        </w:trPr>
-        <w:tc>
-          <w:tcPr>
-            <w:cnfStyle w:val="001000000000"/>
-            <w:tcW w:w="3936" w:type="dxa"/>
-          </w:tcPr>
-          <w:p>
-            <w:r>
-              <w:t>Les invariants</w:t>
-            </w:r>
-          </w:p>
-        </w:tc>
-        <w:tc>
-          <w:tcPr>
-            <w:tcW w:w="5276" w:type="dxa"/>
-          </w:tcPr>
-          <w:p>
-            <w:pPr>
-              <w:jc w:val="both"/>
-              <w:cnfStyle w:val="000000100000"/>
-            </w:pPr>
-            <w:r>
-              <w:t xml:space="preserve">Nicolas (Français) et </w:t>
-            </w:r>
-            <w:r>
-              <w:t>Vincent Berthoux</w:t>
-            </w:r>
-            <w:r>
-              <w:t xml:space="preserve"> (OCL)</w:t>
-            </w:r>
-          </w:p>
-        </w:tc>
-      </w:tr>
-      <w:tr>
-        <w:tc>
-          <w:tcPr>
-            <w:cnfStyle w:val="001000000000"/>
-            <w:tcW w:w="3936" w:type="dxa"/>
-          </w:tcPr>
-          <w:p>
-            <w:pPr>
-              <w:jc w:val="both"/>
-            </w:pPr>
-            <w:r>
-              <w:t>Le choix du langage Erlang</w:t>
-            </w:r>
-          </w:p>
-        </w:tc>
-        <w:tc>
-          <w:tcPr>
-            <w:tcW w:w="5276" w:type="dxa"/>
-          </w:tcPr>
-          <w:p>
-            <w:pPr>
-              <w:jc w:val="both"/>
-              <w:cnfStyle w:val="000000000000"/>
-            </w:pPr>
-            <w:r>
-              <w:t>Vincent Gonçalves</w:t>
-            </w:r>
-          </w:p>
-        </w:tc>
-      </w:tr>
-      <w:tr>
-        <w:trPr>
-          <w:cnfStyle w:val="000000100000"/>
-        </w:trPr>
-        <w:tc>
-          <w:tcPr>
-            <w:cnfStyle w:val="001000000000"/>
-            <w:tcW w:w="3936" w:type="dxa"/>
-          </w:tcPr>
-          <w:p>
-            <w:pPr>
-              <w:jc w:val="both"/>
-            </w:pPr>
-            <w:r>
-              <w:t>Le NickServ</w:t>
-            </w:r>
-          </w:p>
-        </w:tc>
-        <w:tc>
-          <w:tcPr>
-            <w:tcW w:w="5276" w:type="dxa"/>
-          </w:tcPr>
-          <w:p>
-            <w:pPr>
-              <w:jc w:val="both"/>
-              <w:cnfStyle w:val="000000100000"/>
-            </w:pPr>
-            <w:r>
-              <w:t>Vincent Berthoux</w:t>
-            </w:r>
-          </w:p>
-        </w:tc>
-      </w:tr>
-      <w:tr>
-        <w:tc>
-          <w:tcPr>
-            <w:cnfStyle w:val="001000000000"/>
-            <w:tcW w:w="3936" w:type="dxa"/>
-          </w:tcPr>
-          <w:p>
-            <w:pPr>
-              <w:jc w:val="both"/>
-            </w:pPr>
-            <w:r>
-              <w:t>Les Bilan des séances</w:t>
-            </w:r>
-          </w:p>
-        </w:tc>
-        <w:tc>
-          <w:tcPr>
-            <w:tcW w:w="5276" w:type="dxa"/>
-          </w:tcPr>
-          <w:p>
-            <w:pPr>
-              <w:jc w:val="both"/>
-              <w:cnfStyle w:val="000000000000"/>
-            </w:pPr>
-            <w:r>
-              <w:t>Pas encore vraiment complet</w:t>
-            </w:r>
-          </w:p>
-        </w:tc>
-      </w:tr>
-      <w:tr>
-        <w:trPr>
-          <w:cnfStyle w:val="000000100000"/>
-        </w:trPr>
-        <w:tc>
-          <w:tcPr>
-            <w:cnfStyle w:val="001000000000"/>
-            <w:tcW w:w="3936" w:type="dxa"/>
-          </w:tcPr>
-          <w:p>
-            <w:r>
-              <w:t>La description du protocole à travers les diagrammes de séquence</w:t>
-            </w:r>
-          </w:p>
-        </w:tc>
-        <w:tc>
-          <w:tcPr>
-            <w:tcW w:w="5276" w:type="dxa"/>
-          </w:tcPr>
-          <w:p>
-            <w:pPr>
-              <w:jc w:val="both"/>
-              <w:cnfStyle w:val="000000100000"/>
-            </w:pPr>
-            <w:r>
-              <w:t>10 premiers : Nicolas</w:t>
-            </w:r>
-          </w:p>
-          <w:p>
-            <w:pPr>
-              <w:jc w:val="both"/>
-              <w:cnfStyle w:val="000000100000"/>
-            </w:pPr>
-            <w:r>
-              <w:t>10 suivant : Vincent</w:t>
-            </w:r>
-          </w:p>
-          <w:p>
-            <w:pPr>
-              <w:jc w:val="both"/>
-              <w:cnfStyle w:val="000000100000"/>
-            </w:pPr>
-            <w:r>
-              <w:t>10 suivant : Vincent</w:t>
-            </w:r>
-          </w:p>
-        </w:tc>
-      </w:tr>
-      <w:tr>
-        <w:tc>
-          <w:tcPr>
-            <w:cnfStyle w:val="001000000000"/>
-            <w:tcW w:w="3936" w:type="dxa"/>
-          </w:tcPr>
-          <w:p>
-            <w:pPr>
-              <w:jc w:val="both"/>
-            </w:pPr>
-            <w:r>
-              <w:t>Les problèmes rencontrés</w:t>
-            </w:r>
-          </w:p>
-        </w:tc>
-        <w:tc>
-          <w:tcPr>
-            <w:tcW w:w="5276" w:type="dxa"/>
-          </w:tcPr>
-          <w:p>
-            <w:pPr>
-              <w:jc w:val="both"/>
-              <w:cnfStyle w:val="000000000000"/>
-            </w:pPr>
-            <w:r>
-              <w:t>Vincent Berthoux</w:t>
-            </w:r>
-          </w:p>
-        </w:tc>
-      </w:tr>
-    </w:tbl>
+      </w:r>
+      <w:r>
+        <w:t>Illustrons maintenant notre répartition des tâches :</w:t>
+      </w:r>
+    </w:p>
     <w:p>
       <w:pPr>
         <w:jc w:val="both"/>
       </w:pPr>
+      <w:r>
+        <w:rPr>
+          <w:noProof/>
+          <w:lang w:eastAsia="fr-FR" w:bidi="ar-SA"/>
+        </w:rPr>
+        <w:drawing>
+          <wp:inline distT="0" distB="0" distL="0" distR="0">
+            <wp:extent cx="5181600" cy="5019675"/>
+            <wp:effectExtent l="19050" t="0" r="0" b="0"/>
+            <wp:docPr id="2" name="Image 1" descr="repart.png"/>
+            <wp:cNvGraphicFramePr>
+              <a:graphicFrameLocks xmlns:a="http://schemas.openxmlformats.org/drawingml/2006/main" noChangeAspect="1"/>
+            </wp:cNvGraphicFramePr>
+            <a:graphic xmlns:a="http://schemas.openxmlformats.org/drawingml/2006/main">
+              <a:graphicData uri="http://schemas.openxmlformats.org/drawingml/2006/picture">
+                <pic:pic xmlns:pic="http://schemas.openxmlformats.org/drawingml/2006/picture">
+                  <pic:nvPicPr>
+                    <pic:cNvPr id="0" name="repart.png"/>
+                    <pic:cNvPicPr/>
+                  </pic:nvPicPr>
+                  <pic:blipFill>
+                    <a:blip r:embed="rId14"/>
+                    <a:stretch>
+                      <a:fillRect/>
+                    </a:stretch>
+                  </pic:blipFill>
+                  <pic:spPr>
+                    <a:xfrm>
+                      <a:off x="0" y="0"/>
+                      <a:ext cx="5181600" cy="5019675"/>
+                    </a:xfrm>
+                    <a:prstGeom prst="rect">
+                      <a:avLst/>
+                    </a:prstGeom>
+                  </pic:spPr>
+                </pic:pic>
+              </a:graphicData>
+            </a:graphic>
+          </wp:inline>
+        </w:drawing>
+      </w:r>
     </w:p>
     <w:sectPr>
-      <w:footerReference w:type="default" r:id="rId14"/>
+      <w:footerReference w:type="default" r:id="rId15"/>
       <w:pgSz w:w="11906" w:h="16838"/>
       <w:pgMar w:top="1417" w:right="1417" w:bottom="1417" w:left="1417" w:header="708" w:footer="708" w:gutter="0"/>
       <w:cols w:space="708"/>

</xml_diff>

<commit_message>
rajout d'un paragraphe dans la partie probleme rencontré
git-svn-id: svn://127.0.0.1/jim/branches/documentation@49 fd6709c4-d1e2-46c1-9206-fa2d5ecda316
</commit_message>
<xml_diff>
--- a/Erlang IRC Server analyse.docx
+++ b/Erlang IRC Server analyse.docx
@@ -1283,6 +1283,33 @@
     </w:p>
     <w:p>
       <w:pPr>
+        <w:jc w:val="both"/>
+      </w:pPr>
+      <w:r>
+        <w:tab/>
+        <w:t xml:space="preserve">Une autre difficulté </w:t>
+      </w:r>
+      <w:r>
+        <w:t>que nous avons eue</w:t>
+      </w:r>
+      <w:r>
+        <w:t xml:space="preserve"> est que comme nous avons commencé le projet avec la documentation RFC du protocole IRC, nous avons commencé à ré</w:t>
+      </w:r>
+      <w:r>
+        <w:t>diger des scénarios pour chaque message</w:t>
+      </w:r>
+      <w:r>
+        <w:t xml:space="preserve"> (Le protocole IRC comporte une trentaine de messages). Mais cela fait parti</w:t>
+      </w:r>
+      <w:r>
+        <w:t>t</w:t>
+      </w:r>
+      <w:r>
+        <w:t>, plus précisément, de la partie conception du projet. Donc nous avons refait 2 scénarios généraux qui regroupent le fonctionnement de tous les messages supportés par le serveur.</w:t>
+      </w:r>
+    </w:p>
+    <w:p>
+      <w:pPr>
         <w:pStyle w:val="Titre2"/>
       </w:pPr>
       <w:bookmarkStart w:id="7" w:name="_Toc192332341"/>
@@ -1833,7 +1860,7 @@
                 <w:sz w:val="32"/>
                 <w:szCs w:val="32"/>
               </w:rPr>
-              <w:t>7</w:t>
+              <w:t>6</w:t>
             </w:r>
           </w:fldSimple>
         </w:p>

</xml_diff>